<commit_message>
Updated documentation for app3 functionallity
</commit_message>
<xml_diff>
--- a/NPalej_A00279259 App3.docx
+++ b/NPalej_A00279259 App3.docx
@@ -1102,67 +1102,14 @@
       </w:r>
     </w:p>
     <w:p>
-      <w:r>
-        <w:t xml:space="preserve">Motion Editor </w:t>
-      </w:r>
-      <w:sdt>
-        <w:sdtPr>
-          <w:id w:val="-1918245478"/>
-          <w14:checkbox>
-            <w14:checked w14:val="0"/>
-            <w14:checkedState w14:val="2612" w14:font="MS Gothic"/>
-            <w14:uncheckedState w14:val="2610" w14:font="MS Gothic"/>
-          </w14:checkbox>
-        </w:sdtPr>
-        <w:sdtContent>
-          <w:r>
-            <w:rPr>
-              <w:rFonts w:ascii="MS Gothic" w:eastAsia="MS Gothic" w:hAnsi="MS Gothic" w:hint="eastAsia"/>
-            </w:rPr>
-            <w:t>☐</w:t>
-          </w:r>
-        </w:sdtContent>
-      </w:sdt>
-    </w:p>
-    <w:p>
-      <w:pPr>
-        <w:pStyle w:val="ListParagraph"/>
-        <w:numPr>
-          <w:ilvl w:val="0"/>
-          <w:numId w:val="12"/>
-        </w:numPr>
-      </w:pPr>
-      <w:r>
-        <w:t xml:space="preserve">Implemented in </w:t>
-      </w:r>
-      <w:proofErr w:type="spellStart"/>
-      <w:r>
-        <w:t>MainActivity</w:t>
-      </w:r>
-      <w:proofErr w:type="spellEnd"/>
-      <w:r>
-        <w:t xml:space="preserve">, App Logo moves to its </w:t>
-      </w:r>
-      <w:proofErr w:type="gramStart"/>
-      <w:r>
-        <w:t>place</w:t>
-      </w:r>
-      <w:proofErr w:type="gramEnd"/>
-    </w:p>
-    <w:p>
       <w:pPr>
         <w:rPr>
           <w:rFonts w:ascii="MS Gothic" w:eastAsia="MS Gothic" w:hAnsi="MS Gothic"/>
         </w:rPr>
       </w:pPr>
       <w:r>
-        <w:t xml:space="preserve">Add </w:t>
+        <w:t>Filter through things-to-do</w:t>
       </w:r>
-      <w:proofErr w:type="spellStart"/>
-      <w:r>
-        <w:t>ChipBox</w:t>
-      </w:r>
-      <w:proofErr w:type="spellEnd"/>
       <w:r>
         <w:t xml:space="preserve"> </w:t>
       </w:r>
@@ -1197,29 +1144,13 @@
         </w:numPr>
       </w:pPr>
       <w:r>
-        <w:t>New Screen where user can filter through attractions (</w:t>
-      </w:r>
-      <w:proofErr w:type="spellStart"/>
-      <w:r>
-        <w:t>eg.</w:t>
-      </w:r>
-      <w:proofErr w:type="spellEnd"/>
-      <w:r>
-        <w:t xml:space="preserve"> </w:t>
+        <w:t>New Screen where user can filter through attract</w:t>
       </w:r>
       <w:r>
-        <w:t>p</w:t>
+        <w:t>ions (by letter inputs</w:t>
       </w:r>
       <w:r>
-        <w:t xml:space="preserve">ick only </w:t>
-      </w:r>
-      <w:proofErr w:type="spellStart"/>
-      <w:r>
-        <w:t>whats</w:t>
-      </w:r>
-      <w:proofErr w:type="spellEnd"/>
-      <w:r>
-        <w:t xml:space="preserve"> in specific town)</w:t>
+        <w:t>)</w:t>
       </w:r>
     </w:p>
     <w:p>
@@ -1252,6 +1183,60 @@
           </w:r>
         </w:sdtContent>
       </w:sdt>
+    </w:p>
+    <w:p>
+      <w:pPr>
+        <w:rPr>
+          <w:rFonts w:ascii="MS Gothic" w:eastAsia="MS Gothic" w:hAnsi="MS Gothic"/>
+        </w:rPr>
+      </w:pPr>
+      <w:r>
+        <w:t>T</w:t>
+      </w:r>
+      <w:r>
+        <w:t xml:space="preserve">ranslation to PL </w:t>
+      </w:r>
+      <w:sdt>
+        <w:sdtPr>
+          <w:rPr>
+            <w:rFonts w:ascii="MS Gothic" w:eastAsia="MS Gothic" w:hAnsi="MS Gothic"/>
+          </w:rPr>
+          <w:id w:val="-1741932407"/>
+          <w14:checkbox>
+            <w14:checked w14:val="1"/>
+            <w14:checkedState w14:val="2612" w14:font="MS Gothic"/>
+            <w14:uncheckedState w14:val="2610" w14:font="MS Gothic"/>
+          </w14:checkbox>
+        </w:sdtPr>
+        <w:sdtContent>
+          <w:r>
+            <w:rPr>
+              <w:rFonts w:ascii="MS Gothic" w:eastAsia="MS Gothic" w:hAnsi="MS Gothic" w:hint="eastAsia"/>
+            </w:rPr>
+            <w:t>☒</w:t>
+          </w:r>
+        </w:sdtContent>
+      </w:sdt>
+    </w:p>
+    <w:p>
+      <w:pPr>
+        <w:pStyle w:val="ListParagraph"/>
+        <w:numPr>
+          <w:ilvl w:val="0"/>
+          <w:numId w:val="12"/>
+        </w:numPr>
+        <w:rPr>
+          <w:rFonts w:ascii="MS Gothic" w:eastAsia="MS Gothic" w:hAnsi="MS Gothic"/>
+        </w:rPr>
+      </w:pPr>
+      <w:r>
+        <w:t xml:space="preserve">Changed all the hardcoded text to string values and translated them to </w:t>
+      </w:r>
+      <w:proofErr w:type="gramStart"/>
+      <w:r>
+        <w:t>PL</w:t>
+      </w:r>
+      <w:proofErr w:type="gramEnd"/>
     </w:p>
     <w:p/>
     <w:p/>

</xml_diff>

<commit_message>
Finished documentation for App3
</commit_message>
<xml_diff>
--- a/NPalej_A00279259 App3.docx
+++ b/NPalej_A00279259 App3.docx
@@ -4,7 +4,7 @@
   <w:body>
     <w:sdt>
       <w:sdtPr>
-        <w:id w:val="972482927"/>
+        <w:id w:val="-1615741827"/>
         <w:docPartObj>
           <w:docPartGallery w:val="Cover Pages"/>
           <w:docPartUnique/>
@@ -36,7 +36,7 @@
             <mc:AlternateContent>
               <mc:Choice Requires="wps">
                 <w:drawing>
-                  <wp:anchor distT="0" distB="0" distL="114300" distR="114300" simplePos="0" relativeHeight="251662336" behindDoc="0" locked="0" layoutInCell="1" allowOverlap="1" wp14:anchorId="53A61E8C" wp14:editId="26EED23A">
+                  <wp:anchor distT="0" distB="0" distL="114300" distR="114300" simplePos="0" relativeHeight="251662336" behindDoc="0" locked="0" layoutInCell="1" allowOverlap="1" wp14:anchorId="0C4E47BB" wp14:editId="32229365">
                     <wp:simplePos x="0" y="0"/>
                     <mc:AlternateContent>
                       <mc:Choice Requires="wp14">
@@ -113,7 +113,7 @@
                                   <w:tag w:val=""/>
                                   <w:id w:val="400952559"/>
                                   <w:dataBinding w:prefixMappings="xmlns:ns0='http://schemas.microsoft.com/office/2006/coverPageProps' " w:xpath="/ns0:CoverPageProperties[1]/ns0:PublishDate[1]" w:storeItemID="{55AF091B-3C7A-41E3-B477-F2FDAA23CFDA}"/>
-                                  <w:date w:fullDate="2023-03-17T00:00:00Z">
+                                  <w:date w:fullDate="2023-04-04T00:00:00Z">
                                     <w:dateFormat w:val="MMMM d, yyyy"/>
                                     <w:lid w:val="en-US"/>
                                     <w:storeMappedDataAs w:val="dateTime"/>
@@ -139,25 +139,7 @@
                                         <w:sz w:val="40"/>
                                         <w:szCs w:val="40"/>
                                       </w:rPr>
-                                      <w:t xml:space="preserve">March </w:t>
-                                    </w:r>
-                                    <w:r>
-                                      <w:rPr>
-                                        <w:caps/>
-                                        <w:color w:val="33333C" w:themeColor="text2" w:themeShade="BF"/>
-                                        <w:sz w:val="40"/>
-                                        <w:szCs w:val="40"/>
-                                      </w:rPr>
-                                      <w:t>17</w:t>
-                                    </w:r>
-                                    <w:r>
-                                      <w:rPr>
-                                        <w:caps/>
-                                        <w:color w:val="33333C" w:themeColor="text2" w:themeShade="BF"/>
-                                        <w:sz w:val="40"/>
-                                        <w:szCs w:val="40"/>
-                                      </w:rPr>
-                                      <w:t>, 2023</w:t>
+                                      <w:t>April 4, 2023</w:t>
                                     </w:r>
                                   </w:p>
                                 </w:sdtContent>
@@ -184,7 +166,7 @@
               </mc:Choice>
               <mc:Fallback>
                 <w:pict>
-                  <v:shapetype w14:anchorId="53A61E8C" id="_x0000_t202" coordsize="21600,21600" o:spt="202" path="m,l,21600r21600,l21600,xe">
+                  <v:shapetype w14:anchorId="0C4E47BB" id="_x0000_t202" coordsize="21600,21600" o:spt="202" path="m,l,21600r21600,l21600,xe">
                     <v:stroke joinstyle="miter"/>
                     <v:path gradientshapeok="t" o:connecttype="rect"/>
                   </v:shapetype>
@@ -203,7 +185,7 @@
                             <w:tag w:val=""/>
                             <w:id w:val="400952559"/>
                             <w:dataBinding w:prefixMappings="xmlns:ns0='http://schemas.microsoft.com/office/2006/coverPageProps' " w:xpath="/ns0:CoverPageProperties[1]/ns0:PublishDate[1]" w:storeItemID="{55AF091B-3C7A-41E3-B477-F2FDAA23CFDA}"/>
-                            <w:date w:fullDate="2023-03-17T00:00:00Z">
+                            <w:date w:fullDate="2023-04-04T00:00:00Z">
                               <w:dateFormat w:val="MMMM d, yyyy"/>
                               <w:lid w:val="en-US"/>
                               <w:storeMappedDataAs w:val="dateTime"/>
@@ -229,25 +211,7 @@
                                   <w:sz w:val="40"/>
                                   <w:szCs w:val="40"/>
                                 </w:rPr>
-                                <w:t xml:space="preserve">March </w:t>
-                              </w:r>
-                              <w:r>
-                                <w:rPr>
-                                  <w:caps/>
-                                  <w:color w:val="33333C" w:themeColor="text2" w:themeShade="BF"/>
-                                  <w:sz w:val="40"/>
-                                  <w:szCs w:val="40"/>
-                                </w:rPr>
-                                <w:t>17</w:t>
-                              </w:r>
-                              <w:r>
-                                <w:rPr>
-                                  <w:caps/>
-                                  <w:color w:val="33333C" w:themeColor="text2" w:themeShade="BF"/>
-                                  <w:sz w:val="40"/>
-                                  <w:szCs w:val="40"/>
-                                </w:rPr>
-                                <w:t>, 2023</w:t>
+                                <w:t>April 4, 2023</w:t>
                               </w:r>
                             </w:p>
                           </w:sdtContent>
@@ -267,7 +231,7 @@
             <mc:AlternateContent>
               <mc:Choice Requires="wps">
                 <w:drawing>
-                  <wp:anchor distT="0" distB="0" distL="114300" distR="114300" simplePos="0" relativeHeight="251661312" behindDoc="0" locked="0" layoutInCell="1" allowOverlap="1" wp14:anchorId="3303CE18" wp14:editId="34062C16">
+                  <wp:anchor distT="0" distB="0" distL="114300" distR="114300" simplePos="0" relativeHeight="251661312" behindDoc="0" locked="0" layoutInCell="1" allowOverlap="1" wp14:anchorId="737D67F3" wp14:editId="2D09C273">
                     <wp:simplePos x="0" y="0"/>
                     <mc:AlternateContent>
                       <mc:Choice Requires="wp14">
@@ -336,6 +300,7 @@
                                 <w:sdtPr>
                                   <w:rPr>
                                     <w:caps/>
+                                    <w:color w:val="262626" w:themeColor="text1" w:themeTint="D9"/>
                                     <w:sz w:val="28"/>
                                     <w:szCs w:val="28"/>
                                   </w:rPr>
@@ -352,6 +317,7 @@
                                       <w:jc w:val="right"/>
                                       <w:rPr>
                                         <w:caps/>
+                                        <w:color w:val="262626" w:themeColor="text1" w:themeTint="D9"/>
                                         <w:sz w:val="28"/>
                                         <w:szCs w:val="28"/>
                                       </w:rPr>
@@ -359,6 +325,7 @@
                                     <w:r>
                                       <w:rPr>
                                         <w:caps/>
+                                        <w:color w:val="262626" w:themeColor="text1" w:themeTint="D9"/>
                                         <w:sz w:val="28"/>
                                         <w:szCs w:val="28"/>
                                       </w:rPr>
@@ -373,6 +340,7 @@
                                   <w:jc w:val="right"/>
                                   <w:rPr>
                                     <w:caps/>
+                                    <w:color w:val="262626" w:themeColor="text1" w:themeTint="D9"/>
                                     <w:sz w:val="20"/>
                                     <w:szCs w:val="20"/>
                                   </w:rPr>
@@ -381,6 +349,7 @@
                                   <w:sdtPr>
                                     <w:rPr>
                                       <w:caps/>
+                                      <w:color w:val="262626" w:themeColor="text1" w:themeTint="D9"/>
                                       <w:sz w:val="20"/>
                                       <w:szCs w:val="20"/>
                                     </w:rPr>
@@ -394,6 +363,7 @@
                                     <w:r>
                                       <w:rPr>
                                         <w:caps/>
+                                        <w:color w:val="262626" w:themeColor="text1" w:themeTint="D9"/>
                                         <w:sz w:val="20"/>
                                         <w:szCs w:val="20"/>
                                       </w:rPr>
@@ -408,14 +378,15 @@
                                   <w:jc w:val="right"/>
                                   <w:rPr>
                                     <w:caps/>
+                                    <w:color w:val="262626" w:themeColor="text1" w:themeTint="D9"/>
                                     <w:sz w:val="20"/>
                                     <w:szCs w:val="20"/>
-                                    <w:lang w:val="en-IE"/>
                                   </w:rPr>
                                 </w:pPr>
                                 <w:sdt>
                                   <w:sdtPr>
                                     <w:rPr>
+                                      <w:color w:val="262626" w:themeColor="text1" w:themeTint="D9"/>
                                       <w:sz w:val="20"/>
                                       <w:szCs w:val="20"/>
                                     </w:rPr>
@@ -428,6 +399,7 @@
                                   <w:sdtContent>
                                     <w:r>
                                       <w:rPr>
+                                        <w:color w:val="262626" w:themeColor="text1" w:themeTint="D9"/>
                                         <w:sz w:val="20"/>
                                         <w:szCs w:val="20"/>
                                       </w:rPr>
@@ -437,6 +409,7 @@
                                 </w:sdt>
                                 <w:r>
                                   <w:rPr>
+                                    <w:color w:val="262626" w:themeColor="text1" w:themeTint="D9"/>
                                     <w:sz w:val="20"/>
                                     <w:szCs w:val="20"/>
                                   </w:rPr>
@@ -465,13 +438,14 @@
               </mc:Choice>
               <mc:Fallback>
                 <w:pict>
-                  <v:shape w14:anchorId="3303CE18" id="Text Box 112" o:spid="_x0000_s1027" type="#_x0000_t202" style="position:absolute;margin-left:0;margin-top:0;width:453pt;height:51.4pt;z-index:251661312;visibility:visible;mso-wrap-style:square;mso-width-percent:734;mso-height-percent:80;mso-left-percent:150;mso-top-percent:837;mso-wrap-distance-left:9pt;mso-wrap-distance-top:0;mso-wrap-distance-right:9pt;mso-wrap-distance-bottom:0;mso-position-horizontal-relative:page;mso-position-vertical-relative:page;mso-width-percent:734;mso-height-percent:80;mso-left-percent:150;mso-top-percent:837;mso-width-relative:page;mso-height-relative:page;v-text-anchor:bottom" o:gfxdata="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" filled="f" stroked="f" strokeweight=".5pt">
+                  <v:shape w14:anchorId="737D67F3" id="Text Box 112" o:spid="_x0000_s1027" type="#_x0000_t202" style="position:absolute;margin-left:0;margin-top:0;width:453pt;height:51.4pt;z-index:251661312;visibility:visible;mso-wrap-style:square;mso-width-percent:734;mso-height-percent:80;mso-left-percent:150;mso-top-percent:837;mso-wrap-distance-left:9pt;mso-wrap-distance-top:0;mso-wrap-distance-right:9pt;mso-wrap-distance-bottom:0;mso-position-horizontal-relative:page;mso-position-vertical-relative:page;mso-width-percent:734;mso-height-percent:80;mso-left-percent:150;mso-top-percent:837;mso-width-relative:page;mso-height-relative:page;v-text-anchor:bottom" o:gfxdata="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" filled="f" stroked="f" strokeweight=".5pt">
                     <v:textbox inset="0,0,0,0">
                       <w:txbxContent>
                         <w:sdt>
                           <w:sdtPr>
                             <w:rPr>
                               <w:caps/>
+                              <w:color w:val="262626" w:themeColor="text1" w:themeTint="D9"/>
                               <w:sz w:val="28"/>
                               <w:szCs w:val="28"/>
                             </w:rPr>
@@ -488,6 +462,7 @@
                                 <w:jc w:val="right"/>
                                 <w:rPr>
                                   <w:caps/>
+                                  <w:color w:val="262626" w:themeColor="text1" w:themeTint="D9"/>
                                   <w:sz w:val="28"/>
                                   <w:szCs w:val="28"/>
                                 </w:rPr>
@@ -495,6 +470,7 @@
                               <w:r>
                                 <w:rPr>
                                   <w:caps/>
+                                  <w:color w:val="262626" w:themeColor="text1" w:themeTint="D9"/>
                                   <w:sz w:val="28"/>
                                   <w:szCs w:val="28"/>
                                 </w:rPr>
@@ -509,6 +485,7 @@
                             <w:jc w:val="right"/>
                             <w:rPr>
                               <w:caps/>
+                              <w:color w:val="262626" w:themeColor="text1" w:themeTint="D9"/>
                               <w:sz w:val="20"/>
                               <w:szCs w:val="20"/>
                             </w:rPr>
@@ -517,6 +494,7 @@
                             <w:sdtPr>
                               <w:rPr>
                                 <w:caps/>
+                                <w:color w:val="262626" w:themeColor="text1" w:themeTint="D9"/>
                                 <w:sz w:val="20"/>
                                 <w:szCs w:val="20"/>
                               </w:rPr>
@@ -530,6 +508,7 @@
                               <w:r>
                                 <w:rPr>
                                   <w:caps/>
+                                  <w:color w:val="262626" w:themeColor="text1" w:themeTint="D9"/>
                                   <w:sz w:val="20"/>
                                   <w:szCs w:val="20"/>
                                 </w:rPr>
@@ -544,14 +523,15 @@
                             <w:jc w:val="right"/>
                             <w:rPr>
                               <w:caps/>
+                              <w:color w:val="262626" w:themeColor="text1" w:themeTint="D9"/>
                               <w:sz w:val="20"/>
                               <w:szCs w:val="20"/>
-                              <w:lang w:val="en-IE"/>
                             </w:rPr>
                           </w:pPr>
                           <w:sdt>
                             <w:sdtPr>
                               <w:rPr>
+                                <w:color w:val="262626" w:themeColor="text1" w:themeTint="D9"/>
                                 <w:sz w:val="20"/>
                                 <w:szCs w:val="20"/>
                               </w:rPr>
@@ -564,6 +544,7 @@
                             <w:sdtContent>
                               <w:r>
                                 <w:rPr>
+                                  <w:color w:val="262626" w:themeColor="text1" w:themeTint="D9"/>
                                   <w:sz w:val="20"/>
                                   <w:szCs w:val="20"/>
                                 </w:rPr>
@@ -573,6 +554,7 @@
                           </w:sdt>
                           <w:r>
                             <w:rPr>
+                              <w:color w:val="262626" w:themeColor="text1" w:themeTint="D9"/>
                               <w:sz w:val="20"/>
                               <w:szCs w:val="20"/>
                             </w:rPr>
@@ -594,7 +576,7 @@
             <mc:AlternateContent>
               <mc:Choice Requires="wps">
                 <w:drawing>
-                  <wp:anchor distT="0" distB="0" distL="114300" distR="114300" simplePos="0" relativeHeight="251660288" behindDoc="0" locked="0" layoutInCell="1" allowOverlap="1" wp14:anchorId="6BD618C3" wp14:editId="0F80E9B4">
+                  <wp:anchor distT="0" distB="0" distL="114300" distR="114300" simplePos="0" relativeHeight="251660288" behindDoc="0" locked="0" layoutInCell="1" allowOverlap="1" wp14:anchorId="6A758247" wp14:editId="3913C917">
                     <wp:simplePos x="0" y="0"/>
                     <mc:AlternateContent>
                       <mc:Choice Requires="wp14">
@@ -692,16 +674,7 @@
                                         <w:sz w:val="52"/>
                                         <w:szCs w:val="52"/>
                                       </w:rPr>
-                                      <w:t xml:space="preserve">Android Project </w:t>
-                                    </w:r>
-                                    <w:r>
-                                      <w:rPr>
-                                        <w:caps/>
-                                        <w:color w:val="33333C" w:themeColor="text2" w:themeShade="BF"/>
-                                        <w:sz w:val="52"/>
-                                        <w:szCs w:val="52"/>
-                                      </w:rPr>
-                                      <w:t>2</w:t>
+                                      <w:t>Android Project 3</w:t>
                                     </w:r>
                                   </w:sdtContent>
                                 </w:sdt>
@@ -710,7 +683,7 @@
                                 <w:sdtPr>
                                   <w:rPr>
                                     <w:smallCaps/>
-                                    <w:color w:val="7030A0"/>
+                                    <w:color w:val="454551" w:themeColor="text2"/>
                                     <w:sz w:val="36"/>
                                     <w:szCs w:val="36"/>
                                   </w:rPr>
@@ -735,7 +708,7 @@
                                     <w:r>
                                       <w:rPr>
                                         <w:smallCaps/>
-                                        <w:color w:val="7030A0"/>
+                                        <w:color w:val="454551" w:themeColor="text2"/>
                                         <w:sz w:val="36"/>
                                         <w:szCs w:val="36"/>
                                       </w:rPr>
@@ -766,7 +739,7 @@
               </mc:Choice>
               <mc:Fallback>
                 <w:pict>
-                  <v:shape w14:anchorId="6BD618C3" id="Text Box 113" o:spid="_x0000_s1028" type="#_x0000_t202" style="position:absolute;margin-left:0;margin-top:0;width:453pt;height:41.4pt;z-index:251660288;visibility:visible;mso-wrap-style:square;mso-width-percent:734;mso-height-percent:363;mso-left-percent:150;mso-top-percent:455;mso-wrap-distance-left:9pt;mso-wrap-distance-top:0;mso-wrap-distance-right:9pt;mso-wrap-distance-bottom:0;mso-position-horizontal-relative:page;mso-position-vertical-relative:page;mso-width-percent:734;mso-height-percent:363;mso-left-percent:150;mso-top-percent:455;mso-width-relative:page;mso-height-relative:page;v-text-anchor:bottom" o:gfxdata="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" filled="f" stroked="f" strokeweight=".5pt">
+                  <v:shape w14:anchorId="6A758247" id="Text Box 113" o:spid="_x0000_s1028" type="#_x0000_t202" style="position:absolute;margin-left:0;margin-top:0;width:453pt;height:41.4pt;z-index:251660288;visibility:visible;mso-wrap-style:square;mso-width-percent:734;mso-height-percent:363;mso-left-percent:150;mso-top-percent:455;mso-wrap-distance-left:9pt;mso-wrap-distance-top:0;mso-wrap-distance-right:9pt;mso-wrap-distance-bottom:0;mso-position-horizontal-relative:page;mso-position-vertical-relative:page;mso-width-percent:734;mso-height-percent:363;mso-left-percent:150;mso-top-percent:455;mso-width-relative:page;mso-height-relative:page;v-text-anchor:bottom" o:gfxdata="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" filled="f" stroked="f" strokeweight=".5pt">
                     <v:textbox inset="0,0,0,0">
                       <w:txbxContent>
                         <w:p>
@@ -802,16 +775,7 @@
                                   <w:sz w:val="52"/>
                                   <w:szCs w:val="52"/>
                                 </w:rPr>
-                                <w:t xml:space="preserve">Android Project </w:t>
-                              </w:r>
-                              <w:r>
-                                <w:rPr>
-                                  <w:caps/>
-                                  <w:color w:val="33333C" w:themeColor="text2" w:themeShade="BF"/>
-                                  <w:sz w:val="52"/>
-                                  <w:szCs w:val="52"/>
-                                </w:rPr>
-                                <w:t>2</w:t>
+                                <w:t>Android Project 3</w:t>
                               </w:r>
                             </w:sdtContent>
                           </w:sdt>
@@ -820,7 +784,7 @@
                           <w:sdtPr>
                             <w:rPr>
                               <w:smallCaps/>
-                              <w:color w:val="7030A0"/>
+                              <w:color w:val="454551" w:themeColor="text2"/>
                               <w:sz w:val="36"/>
                               <w:szCs w:val="36"/>
                             </w:rPr>
@@ -845,7 +809,7 @@
                               <w:r>
                                 <w:rPr>
                                   <w:smallCaps/>
-                                  <w:color w:val="7030A0"/>
+                                  <w:color w:val="454551" w:themeColor="text2"/>
                                   <w:sz w:val="36"/>
                                   <w:szCs w:val="36"/>
                                 </w:rPr>
@@ -869,7 +833,7 @@
             <mc:AlternateContent>
               <mc:Choice Requires="wpg">
                 <w:drawing>
-                  <wp:anchor distT="0" distB="0" distL="114300" distR="114300" simplePos="0" relativeHeight="251659264" behindDoc="0" locked="0" layoutInCell="1" allowOverlap="1" wp14:anchorId="5F92516A" wp14:editId="26E8F037">
+                  <wp:anchor distT="0" distB="0" distL="114300" distR="114300" simplePos="0" relativeHeight="251659264" behindDoc="0" locked="0" layoutInCell="1" allowOverlap="1" wp14:anchorId="47165564" wp14:editId="3ED6B598">
                     <wp:simplePos x="0" y="0"/>
                     <mc:AlternateContent>
                       <mc:Choice Requires="wp14">
@@ -887,7 +851,7 @@
                       <wp:align>center</wp:align>
                     </wp:positionV>
                     <wp:extent cx="228600" cy="9144000"/>
-                    <wp:effectExtent l="0" t="0" r="9525" b="0"/>
+                    <wp:effectExtent l="0" t="0" r="3175" b="635"/>
                     <wp:wrapNone/>
                     <wp:docPr id="114" name="Group 114"/>
                     <wp:cNvGraphicFramePr/>
@@ -902,9 +866,6 @@
                               <a:chOff x="0" y="0"/>
                               <a:chExt cx="228600" cy="9144000"/>
                             </a:xfrm>
-                            <a:solidFill>
-                              <a:srgbClr val="FF66CC"/>
-                            </a:solidFill>
                           </wpg:grpSpPr>
                           <wps:wsp>
                             <wps:cNvPr id="115" name="Rectangle 115"/>
@@ -917,7 +878,9 @@
                               <a:prstGeom prst="rect">
                                 <a:avLst/>
                               </a:prstGeom>
-                              <a:grpFill/>
+                              <a:solidFill>
+                                <a:schemeClr val="accent2"/>
+                              </a:solidFill>
                               <a:ln>
                                 <a:noFill/>
                               </a:ln>
@@ -958,7 +921,9 @@
                               <a:prstGeom prst="rect">
                                 <a:avLst/>
                               </a:prstGeom>
-                              <a:grpFill/>
+                              <a:solidFill>
+                                <a:schemeClr val="accent1"/>
+                              </a:solidFill>
                               <a:ln>
                                 <a:noFill/>
                               </a:ln>
@@ -1000,9 +965,9 @@
               </mc:Choice>
               <mc:Fallback>
                 <w:pict>
-                  <v:group w14:anchorId="29D9B063" id="Group 114" o:spid="_x0000_s1026" style="position:absolute;margin-left:0;margin-top:0;width:18pt;height:10in;z-index:251659264;mso-width-percent:29;mso-height-percent:909;mso-left-percent:45;mso-position-horizontal-relative:page;mso-position-vertical:center;mso-position-vertical-relative:page;mso-width-percent:29;mso-height-percent:909;mso-left-percent:45" coordsize="2286,91440" o:gfxdata="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">
-                    <v:rect id="Rectangle 115" o:spid="_x0000_s1027" style="position:absolute;width:2286;height:87820;visibility:visible;mso-wrap-style:square;v-text-anchor:middle" o:gfxdata="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" filled="f" stroked="f" strokeweight="1pt"/>
-                    <v:rect id="Rectangle 116" o:spid="_x0000_s1028" style="position:absolute;top:89154;width:2286;height:2286;visibility:visible;mso-wrap-style:square;v-text-anchor:middle" o:gfxdata="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" filled="f" stroked="f" strokeweight="1pt">
+                  <v:group w14:anchorId="56B96EBA" id="Group 114" o:spid="_x0000_s1026" style="position:absolute;margin-left:0;margin-top:0;width:18pt;height:10in;z-index:251659264;mso-width-percent:29;mso-height-percent:909;mso-left-percent:45;mso-position-horizontal-relative:page;mso-position-vertical:center;mso-position-vertical-relative:page;mso-width-percent:29;mso-height-percent:909;mso-left-percent:45" coordsize="2286,91440" o:gfxdata="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">
+                    <v:rect id="Rectangle 115" o:spid="_x0000_s1027" style="position:absolute;width:2286;height:87820;visibility:visible;mso-wrap-style:square;v-text-anchor:middle" o:gfxdata="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" fillcolor="#780f49 [3205]" stroked="f" strokeweight="1pt"/>
+                    <v:rect id="Rectangle 116" o:spid="_x0000_s1028" style="position:absolute;top:89154;width:2286;height:2286;visibility:visible;mso-wrap-style:square;v-text-anchor:middle" o:gfxdata="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" fillcolor="#e32d91 [3204]" stroked="f" strokeweight="1pt">
                       <o:lock v:ext="edit" aspectratio="t"/>
                     </v:rect>
                     <w10:wrap anchorx="page" anchory="page"/>
@@ -1044,31 +1009,143 @@
       </w:r>
     </w:p>
     <w:p>
-      <w:pPr>
-        <w:rPr>
-          <w:b/>
-          <w:sz w:val="28"/>
-          <w:szCs w:val="28"/>
-          <w:u w:val="single"/>
-        </w:rPr>
-      </w:pPr>
+      <w:r>
+        <w:t>The Santorini Guide App is a mobile application designed to provide users with a comprehensive guide to the island of Santorini, Greece. With basic functionality previously implemented, the app has been recently enhanced to include additional features.</w:t>
+      </w:r>
     </w:p>
     <w:p>
-      <w:pPr>
-        <w:rPr>
-          <w:b/>
-          <w:sz w:val="28"/>
-          <w:szCs w:val="28"/>
-          <w:u w:val="single"/>
-        </w:rPr>
-      </w:pPr>
-      <w:r>
-        <w:rPr>
-          <w:b/>
-          <w:sz w:val="28"/>
-          <w:szCs w:val="28"/>
-          <w:u w:val="single"/>
-        </w:rPr>
+      <w:r>
+        <w:t xml:space="preserve">Users can now filter through attractions via a new screen where they can select filters by chip group. </w:t>
+      </w:r>
+      <w:r>
+        <w:t>With the filter functionality, users can now select specific categories of attractions based on their interests</w:t>
+      </w:r>
+      <w:r>
+        <w:t xml:space="preserve"> or towns they intend to visit</w:t>
+      </w:r>
+      <w:r>
+        <w:t xml:space="preserve">. </w:t>
+      </w:r>
+      <w:r>
+        <w:t>When a filter is selected, the app creates a blank space between the selected attractions and the rest of the attractions in the list. For example, if a user is interested in museums, they can select the "Museum" chip to display all the museums at the top of the list, followed by a blank space, and then the rest of the attractions. This feature allows users to easily find the attractions of their interest without having to scroll through the entire list.</w:t>
+      </w:r>
+    </w:p>
+    <w:p>
+      <w:r>
+        <w:t>The app also displays the tim</w:t>
+      </w:r>
+      <w:r>
+        <w:t>e</w:t>
+      </w:r>
+      <w:r>
+        <w:t xml:space="preserve">. This feature was implemented by creating a TextView that displays the current time using appropriate Java </w:t>
+      </w:r>
+      <w:r>
+        <w:t xml:space="preserve">code.  </w:t>
+      </w:r>
+      <w:r>
+        <w:t>The time is always visible on the menu tab and is displayed in 24-hour clock format</w:t>
+      </w:r>
+      <w:r>
+        <w:t xml:space="preserve">. </w:t>
+      </w:r>
+      <w:r>
+        <w:t>This way, users can easily keep track of the time and plan their day accordingly.</w:t>
+      </w:r>
+      <w:r>
+        <w:t xml:space="preserve"> </w:t>
+      </w:r>
+      <w:r>
+        <w:t xml:space="preserve">No matter which </w:t>
+      </w:r>
+      <w:r>
+        <w:t xml:space="preserve">screen </w:t>
+      </w:r>
+      <w:r>
+        <w:t>the user is on, the current time will always be visible on the menu tab, making it easy to check the time without having to navigate to a specific screen or open a separate clock application. This feature enhances the user experience and makes the app more user-friendly.</w:t>
+      </w:r>
+    </w:p>
+    <w:p>
+      <w:r>
+        <w:t xml:space="preserve">In addition, </w:t>
+      </w:r>
+      <w:r>
+        <w:t>t</w:t>
+      </w:r>
+      <w:r>
+        <w:t xml:space="preserve">o provide a better user experience for </w:t>
+      </w:r>
+      <w:r>
+        <w:t>Polish</w:t>
+      </w:r>
+      <w:r>
+        <w:t xml:space="preserve"> </w:t>
+      </w:r>
+      <w:r>
+        <w:t>people</w:t>
+      </w:r>
+      <w:r>
+        <w:t xml:space="preserve">, the Santorini Guide App has been updated to include a Polish language option. Once the app detects the user's phone is set to Polish, </w:t>
+      </w:r>
+      <w:r>
+        <w:t>most of</w:t>
+      </w:r>
+      <w:r>
+        <w:t xml:space="preserve"> text in the app </w:t>
+      </w:r>
+      <w:r>
+        <w:t>will be</w:t>
+      </w:r>
+      <w:r>
+        <w:t xml:space="preserve"> translated to Polish. </w:t>
+      </w:r>
+      <w:r>
+        <w:t>It's worth noting that the app has been designed to seamlessly adapt to the user's preferred language setting. The language option cannot be manually changed within the app itself, but the app will automatically detect whether the user's phone settings are set to "Polish" or "English" and adjust the language accordingly.</w:t>
+      </w:r>
+    </w:p>
+    <w:p>
+      <w:r>
+        <w:t>Currently</w:t>
+      </w:r>
+      <w:r>
+        <w:t xml:space="preserve">, Polish is the only language option available in </w:t>
+      </w:r>
+      <w:r>
+        <w:t>my app</w:t>
+      </w:r>
+      <w:r>
+        <w:t xml:space="preserve">. However, if </w:t>
+      </w:r>
+      <w:r>
+        <w:t>I was going to deploy my application</w:t>
+      </w:r>
+      <w:r>
+        <w:t xml:space="preserve">, </w:t>
+      </w:r>
+      <w:r>
+        <w:t xml:space="preserve">I would </w:t>
+      </w:r>
+      <w:r>
+        <w:t xml:space="preserve">consider expanding its language options </w:t>
+      </w:r>
+      <w:r>
+        <w:t>more</w:t>
+      </w:r>
+      <w:r>
+        <w:t>.</w:t>
+      </w:r>
+    </w:p>
+    <w:p>
+      <w:r>
+        <w:t>Lastly, a sub-menu has been added to the Adventures Screen</w:t>
+      </w:r>
+      <w:r>
+        <w:t>. With</w:t>
+      </w:r>
+      <w:r>
+        <w:t xml:space="preserve"> this new feature, user can quickly access different sections of the Adventures Screen, making it easier to find the desired information without having to navigate through multiple pages or menus.</w:t>
+      </w:r>
+      <w:r>
         <w:br w:type="page"/>
       </w:r>
     </w:p>
@@ -1108,7 +1185,10 @@
         </w:rPr>
       </w:pPr>
       <w:r>
-        <w:t>Filter through things-to-do</w:t>
+        <w:t xml:space="preserve">Filter through </w:t>
+      </w:r>
+      <w:r>
+        <w:t>attractions</w:t>
       </w:r>
       <w:r>
         <w:t xml:space="preserve"> </w:t>
@@ -1120,7 +1200,7 @@
           </w:rPr>
           <w:id w:val="-2053601174"/>
           <w14:checkbox>
-            <w14:checked w14:val="0"/>
+            <w14:checked w14:val="1"/>
             <w14:checkedState w14:val="2612" w14:font="MS Gothic"/>
             <w14:uncheckedState w14:val="2610" w14:font="MS Gothic"/>
           </w14:checkbox>
@@ -1130,7 +1210,7 @@
             <w:rPr>
               <w:rFonts w:ascii="MS Gothic" w:eastAsia="MS Gothic" w:hAnsi="MS Gothic" w:hint="eastAsia"/>
             </w:rPr>
-            <w:t>☐</w:t>
+            <w:t>☒</w:t>
           </w:r>
         </w:sdtContent>
       </w:sdt>
@@ -1147,10 +1227,10 @@
         <w:t>New Screen where user can filter through attract</w:t>
       </w:r>
       <w:r>
-        <w:t>ions (by letter inputs</w:t>
-      </w:r>
-      <w:r>
-        <w:t>)</w:t>
+        <w:t>ions (</w:t>
+      </w:r>
+      <w:r>
+        <w:t>by chip group)</w:t>
       </w:r>
     </w:p>
     <w:p>
@@ -1160,7 +1240,10 @@
         </w:rPr>
       </w:pPr>
       <w:r>
-        <w:t xml:space="preserve">Time </w:t>
+        <w:t>Current Time Display</w:t>
+      </w:r>
+      <w:r>
+        <w:t xml:space="preserve"> </w:t>
       </w:r>
       <w:sdt>
         <w:sdtPr>
@@ -1169,7 +1252,7 @@
           </w:rPr>
           <w:id w:val="634376908"/>
           <w14:checkbox>
-            <w14:checked w14:val="0"/>
+            <w14:checked w14:val="1"/>
             <w14:checkedState w14:val="2612" w14:font="MS Gothic"/>
             <w14:uncheckedState w14:val="2610" w14:font="MS Gothic"/>
           </w14:checkbox>
@@ -1179,22 +1262,43 @@
             <w:rPr>
               <w:rFonts w:ascii="MS Gothic" w:eastAsia="MS Gothic" w:hAnsi="MS Gothic" w:hint="eastAsia"/>
             </w:rPr>
-            <w:t>☐</w:t>
+            <w:t>☒</w:t>
           </w:r>
         </w:sdtContent>
       </w:sdt>
     </w:p>
     <w:p>
       <w:pPr>
+        <w:pStyle w:val="ListParagraph"/>
+        <w:numPr>
+          <w:ilvl w:val="0"/>
+          <w:numId w:val="12"/>
+        </w:numPr>
         <w:rPr>
           <w:rFonts w:ascii="MS Gothic" w:eastAsia="MS Gothic" w:hAnsi="MS Gothic"/>
         </w:rPr>
       </w:pPr>
       <w:r>
-        <w:t>T</w:t>
-      </w:r>
-      <w:r>
-        <w:t xml:space="preserve">ranslation to PL </w:t>
+        <w:t>Display current time on menu tab in every screen</w:t>
+      </w:r>
+    </w:p>
+    <w:p>
+      <w:pPr>
+        <w:rPr>
+          <w:rFonts w:ascii="MS Gothic" w:eastAsia="MS Gothic" w:hAnsi="MS Gothic"/>
+        </w:rPr>
+      </w:pPr>
+      <w:r>
+        <w:t xml:space="preserve">Translation to </w:t>
+      </w:r>
+      <w:r>
+        <w:t>Polish</w:t>
+      </w:r>
+      <w:r>
+        <w:t xml:space="preserve"> language</w:t>
+      </w:r>
+      <w:r>
+        <w:t xml:space="preserve"> </w:t>
       </w:r>
       <w:sdt>
         <w:sdtPr>
@@ -1225,20 +1329,52 @@
           <w:ilvl w:val="0"/>
           <w:numId w:val="12"/>
         </w:numPr>
-        <w:rPr>
-          <w:rFonts w:ascii="MS Gothic" w:eastAsia="MS Gothic" w:hAnsi="MS Gothic"/>
-        </w:rPr>
       </w:pPr>
       <w:r>
         <w:t xml:space="preserve">Changed all the hardcoded text to string values and translated them to </w:t>
       </w:r>
-      <w:proofErr w:type="gramStart"/>
-      <w:r>
-        <w:t>PL</w:t>
-      </w:r>
-      <w:proofErr w:type="gramEnd"/>
+      <w:r>
+        <w:t>Polish</w:t>
+      </w:r>
     </w:p>
-    <w:p/>
+    <w:p>
+      <w:r>
+        <w:t xml:space="preserve">SubMenu for the Menu Bar </w:t>
+      </w:r>
+      <w:sdt>
+        <w:sdtPr>
+          <w:rPr>
+            <w:rFonts w:ascii="MS Gothic" w:eastAsia="MS Gothic" w:hAnsi="MS Gothic"/>
+          </w:rPr>
+          <w:id w:val="-1203782345"/>
+          <w14:checkbox>
+            <w14:checked w14:val="1"/>
+            <w14:checkedState w14:val="2612" w14:font="MS Gothic"/>
+            <w14:uncheckedState w14:val="2610" w14:font="MS Gothic"/>
+          </w14:checkbox>
+        </w:sdtPr>
+        <w:sdtContent>
+          <w:r>
+            <w:rPr>
+              <w:rFonts w:ascii="MS Gothic" w:eastAsia="MS Gothic" w:hAnsi="MS Gothic" w:hint="eastAsia"/>
+            </w:rPr>
+            <w:t>☒</w:t>
+          </w:r>
+        </w:sdtContent>
+      </w:sdt>
+    </w:p>
+    <w:p>
+      <w:pPr>
+        <w:pStyle w:val="ListParagraph"/>
+        <w:numPr>
+          <w:ilvl w:val="0"/>
+          <w:numId w:val="12"/>
+        </w:numPr>
+      </w:pPr>
+      <w:r>
+        <w:t>SubMenu for Adventures Screen</w:t>
+      </w:r>
+    </w:p>
     <w:p/>
     <w:p/>
     <w:p/>
@@ -1451,7 +1587,7 @@
                                   <w:caps/>
                                   <w:color w:val="FFFFFF" w:themeColor="background1"/>
                                 </w:rPr>
-                                <w:t>Android Project 2</w:t>
+                                <w:t>Android Project 3</w:t>
                               </w:r>
                             </w:p>
                           </w:sdtContent>
@@ -1508,7 +1644,7 @@
                             <w:caps/>
                             <w:color w:val="FFFFFF" w:themeColor="background1"/>
                           </w:rPr>
-                          <w:t>Android Project 2</w:t>
+                          <w:t>Android Project 3</w:t>
                         </w:r>
                       </w:p>
                     </w:sdtContent>
@@ -3422,7 +3558,7 @@
 <file path=word/theme/theme1.xml><?xml version="1.0" encoding="utf-8"?>
 <a:theme xmlns:a="http://schemas.openxmlformats.org/drawingml/2006/main" name="Office Theme">
   <a:themeElements>
-    <a:clrScheme name="Red Violet">
+    <a:clrScheme name="Custom 1">
       <a:dk1>
         <a:sysClr val="windowText" lastClr="000000"/>
       </a:dk1>
@@ -3439,7 +3575,7 @@
         <a:srgbClr val="E32D91"/>
       </a:accent1>
       <a:accent2>
-        <a:srgbClr val="C830CC"/>
+        <a:srgbClr val="780F49"/>
       </a:accent2>
       <a:accent3>
         <a:srgbClr val="4EA6DC"/>
@@ -3716,7 +3852,7 @@
 
 <file path=customXml/item1.xml><?xml version="1.0" encoding="utf-8"?>
 <CoverPageProperties xmlns="http://schemas.microsoft.com/office/2006/coverPageProps">
-  <PublishDate>2023-03-17T00:00:00</PublishDate>
+  <PublishDate>2023-04-04T00:00:00</PublishDate>
   <Abstract/>
   <CompanyAddress>Year 2 Semester 2</CompanyAddress>
   <CompanyPhone/>

</xml_diff>

<commit_message>
App3 fully finished and submitted, screencast created
</commit_message>
<xml_diff>
--- a/NPalej_A00279259 App3.docx
+++ b/NPalej_A00279259 App3.docx
@@ -1,6 +1,6 @@
 
 <file path=word/document.xml><?xml version="1.0" encoding="utf-8"?>
-<w:document xmlns:wpc="http://schemas.microsoft.com/office/word/2010/wordprocessingCanvas" xmlns:cx="http://schemas.microsoft.com/office/drawing/2014/chartex" xmlns:cx1="http://schemas.microsoft.com/office/drawing/2015/9/8/chartex" xmlns:cx2="http://schemas.microsoft.com/office/drawing/2015/10/21/chartex" xmlns:cx3="http://schemas.microsoft.com/office/drawing/2016/5/9/chartex" xmlns:cx4="http://schemas.microsoft.com/office/drawing/2016/5/10/chartex" xmlns:cx5="http://schemas.microsoft.com/office/drawing/2016/5/11/chartex" xmlns:cx6="http://schemas.microsoft.com/office/drawing/2016/5/12/chartex" xmlns:cx7="http://schemas.microsoft.com/office/drawing/2016/5/13/chartex" xmlns:cx8="http://schemas.microsoft.com/office/drawing/2016/5/14/chartex" xmlns:mc="http://schemas.openxmlformats.org/markup-compatibility/2006" xmlns:aink="http://schemas.microsoft.com/office/drawing/2016/ink" xmlns:am3d="http://schemas.microsoft.com/office/drawing/2017/model3d" xmlns:o="urn:schemas-microsoft-com:office:office" xmlns:oel="http://schemas.microsoft.com/office/2019/extlst" xmlns:r="http://schemas.openxmlformats.org/officeDocument/2006/relationships" xmlns:m="http://schemas.openxmlformats.org/officeDocument/2006/math" xmlns:v="urn:schemas-microsoft-com:vml" xmlns:wp14="http://schemas.microsoft.com/office/word/2010/wordprocessingDrawing" xmlns:wp="http://schemas.openxmlformats.org/drawingml/2006/wordprocessingDrawing" xmlns:w10="urn:schemas-microsoft-com:office:word" xmlns:w="http://schemas.openxmlformats.org/wordprocessingml/2006/main" xmlns:w14="http://schemas.microsoft.com/office/word/2010/wordml" xmlns:w15="http://schemas.microsoft.com/office/word/2012/wordml" xmlns:w16cex="http://schemas.microsoft.com/office/word/2018/wordml/cex" xmlns:w16cid="http://schemas.microsoft.com/office/word/2016/wordml/cid" xmlns:w16="http://schemas.microsoft.com/office/word/2018/wordml" xmlns:w16sdtdh="http://schemas.microsoft.com/office/word/2020/wordml/sdtdatahash" xmlns:w16se="http://schemas.microsoft.com/office/word/2015/wordml/symex" xmlns:wpg="http://schemas.microsoft.com/office/word/2010/wordprocessingGroup" xmlns:wpi="http://schemas.microsoft.com/office/word/2010/wordprocessingInk" xmlns:wne="http://schemas.microsoft.com/office/word/2006/wordml" xmlns:wps="http://schemas.microsoft.com/office/word/2010/wordprocessingShape" mc:Ignorable="w14 w15 w16se w16cid w16 w16cex w16sdtdh wp14">
+<w:document xmlns:wpc="http://schemas.microsoft.com/office/word/2010/wordprocessingCanvas" xmlns:cx="http://schemas.microsoft.com/office/drawing/2014/chartex" xmlns:cx1="http://schemas.microsoft.com/office/drawing/2015/9/8/chartex" xmlns:cx2="http://schemas.microsoft.com/office/drawing/2015/10/21/chartex" xmlns:cx3="http://schemas.microsoft.com/office/drawing/2016/5/9/chartex" xmlns:cx4="http://schemas.microsoft.com/office/drawing/2016/5/10/chartex" xmlns:cx5="http://schemas.microsoft.com/office/drawing/2016/5/11/chartex" xmlns:cx6="http://schemas.microsoft.com/office/drawing/2016/5/12/chartex" xmlns:cx7="http://schemas.microsoft.com/office/drawing/2016/5/13/chartex" xmlns:cx8="http://schemas.microsoft.com/office/drawing/2016/5/14/chartex" xmlns:mc="http://schemas.openxmlformats.org/markup-compatibility/2006" xmlns:aink="http://schemas.microsoft.com/office/drawing/2016/ink" xmlns:am3d="http://schemas.microsoft.com/office/drawing/2017/model3d" xmlns:o="urn:schemas-microsoft-com:office:office" xmlns:oel="http://schemas.microsoft.com/office/2019/extlst" xmlns:r="http://schemas.openxmlformats.org/officeDocument/2006/relationships" xmlns:m="http://schemas.openxmlformats.org/officeDocument/2006/math" xmlns:v="urn:schemas-microsoft-com:vml" xmlns:wp14="http://schemas.microsoft.com/office/word/2010/wordprocessingDrawing" xmlns:wp="http://schemas.openxmlformats.org/drawingml/2006/wordprocessingDrawing" xmlns:w10="urn:schemas-microsoft-com:office:word" xmlns:w="http://schemas.openxmlformats.org/wordprocessingml/2006/main" xmlns:w14="http://schemas.microsoft.com/office/word/2010/wordml" xmlns:w15="http://schemas.microsoft.com/office/word/2012/wordml" xmlns:w16cex="http://schemas.microsoft.com/office/word/2018/wordml/cex" xmlns:w16cid="http://schemas.microsoft.com/office/word/2016/wordml/cid" xmlns:w16="http://schemas.microsoft.com/office/word/2018/wordml" xmlns:w16du="http://schemas.microsoft.com/office/word/2023/wordml/word16du" xmlns:w16sdtdh="http://schemas.microsoft.com/office/word/2020/wordml/sdtdatahash" xmlns:w16se="http://schemas.microsoft.com/office/word/2015/wordml/symex" xmlns:wpg="http://schemas.microsoft.com/office/word/2010/wordprocessingGroup" xmlns:wpi="http://schemas.microsoft.com/office/word/2010/wordprocessingInk" xmlns:wne="http://schemas.microsoft.com/office/word/2006/wordml" xmlns:wps="http://schemas.microsoft.com/office/word/2010/wordprocessingShape" mc:Ignorable="w14 w15 w16se w16cid w16 w16cex w16sdtdh wp14">
   <w:body>
     <w:sdt>
       <w:sdtPr>
@@ -120,6 +120,7 @@
                                     <w:calendar w:val="gregorian"/>
                                   </w:date>
                                 </w:sdtPr>
+                                <w:sdtEndPr/>
                                 <w:sdtContent>
                                   <w:p>
                                     <w:pPr>
@@ -192,6 +193,7 @@
                               <w:calendar w:val="gregorian"/>
                             </w:date>
                           </w:sdtPr>
+                          <w:sdtEndPr/>
                           <w:sdtContent>
                             <w:p>
                               <w:pPr>
@@ -310,6 +312,7 @@
                                   <w:dataBinding w:prefixMappings="xmlns:ns0='http://purl.org/dc/elements/1.1/' xmlns:ns1='http://schemas.openxmlformats.org/package/2006/metadata/core-properties' " w:xpath="/ns1:coreProperties[1]/ns0:creator[1]" w:storeItemID="{6C3C8BC8-F283-45AE-878A-BAB7291924A1}"/>
                                   <w:text/>
                                 </w:sdtPr>
+                                <w:sdtEndPr/>
                                 <w:sdtContent>
                                   <w:p>
                                     <w:pPr>
@@ -359,6 +362,7 @@
                                     <w:dataBinding w:prefixMappings="xmlns:ns0='http://schemas.openxmlformats.org/officeDocument/2006/extended-properties' " w:xpath="/ns0:Properties[1]/ns0:Company[1]" w:storeItemID="{6668398D-A668-4E3E-A5EB-62B293D839F1}"/>
                                     <w:text/>
                                   </w:sdtPr>
+                                  <w:sdtEndPr/>
                                   <w:sdtContent>
                                     <w:r>
                                       <w:rPr>
@@ -396,6 +400,7 @@
                                     <w:dataBinding w:prefixMappings="xmlns:ns0='http://schemas.microsoft.com/office/2006/coverPageProps' " w:xpath="/ns0:CoverPageProperties[1]/ns0:CompanyAddress[1]" w:storeItemID="{55AF091B-3C7A-41E3-B477-F2FDAA23CFDA}"/>
                                     <w:text/>
                                   </w:sdtPr>
+                                  <w:sdtEndPr/>
                                   <w:sdtContent>
                                     <w:r>
                                       <w:rPr>
@@ -455,6 +460,7 @@
                             <w:dataBinding w:prefixMappings="xmlns:ns0='http://purl.org/dc/elements/1.1/' xmlns:ns1='http://schemas.openxmlformats.org/package/2006/metadata/core-properties' " w:xpath="/ns1:coreProperties[1]/ns0:creator[1]" w:storeItemID="{6C3C8BC8-F283-45AE-878A-BAB7291924A1}"/>
                             <w:text/>
                           </w:sdtPr>
+                          <w:sdtEndPr/>
                           <w:sdtContent>
                             <w:p>
                               <w:pPr>
@@ -504,6 +510,7 @@
                               <w:dataBinding w:prefixMappings="xmlns:ns0='http://schemas.openxmlformats.org/officeDocument/2006/extended-properties' " w:xpath="/ns0:Properties[1]/ns0:Company[1]" w:storeItemID="{6668398D-A668-4E3E-A5EB-62B293D839F1}"/>
                               <w:text/>
                             </w:sdtPr>
+                            <w:sdtEndPr/>
                             <w:sdtContent>
                               <w:r>
                                 <w:rPr>
@@ -541,6 +548,7 @@
                               <w:dataBinding w:prefixMappings="xmlns:ns0='http://schemas.microsoft.com/office/2006/coverPageProps' " w:xpath="/ns0:CoverPageProperties[1]/ns0:CompanyAddress[1]" w:storeItemID="{55AF091B-3C7A-41E3-B477-F2FDAA23CFDA}"/>
                               <w:text/>
                             </w:sdtPr>
+                            <w:sdtEndPr/>
                             <w:sdtContent>
                               <w:r>
                                 <w:rPr>
@@ -666,6 +674,7 @@
                                     <w:dataBinding w:prefixMappings="xmlns:ns0='http://purl.org/dc/elements/1.1/' xmlns:ns1='http://schemas.openxmlformats.org/package/2006/metadata/core-properties' " w:xpath="/ns1:coreProperties[1]/ns0:title[1]" w:storeItemID="{6C3C8BC8-F283-45AE-878A-BAB7291924A1}"/>
                                     <w:text w:multiLine="1"/>
                                   </w:sdtPr>
+                                  <w:sdtEndPr/>
                                   <w:sdtContent>
                                     <w:r>
                                       <w:rPr>
@@ -693,6 +702,7 @@
                                   <w:dataBinding w:prefixMappings="xmlns:ns0='http://purl.org/dc/elements/1.1/' xmlns:ns1='http://schemas.openxmlformats.org/package/2006/metadata/core-properties' " w:xpath="/ns1:coreProperties[1]/ns0:subject[1]" w:storeItemID="{6C3C8BC8-F283-45AE-878A-BAB7291924A1}"/>
                                   <w:text/>
                                 </w:sdtPr>
+                                <w:sdtEndPr/>
                                 <w:sdtContent>
                                   <w:p>
                                     <w:pPr>
@@ -767,6 +777,7 @@
                               <w:dataBinding w:prefixMappings="xmlns:ns0='http://purl.org/dc/elements/1.1/' xmlns:ns1='http://schemas.openxmlformats.org/package/2006/metadata/core-properties' " w:xpath="/ns1:coreProperties[1]/ns0:title[1]" w:storeItemID="{6C3C8BC8-F283-45AE-878A-BAB7291924A1}"/>
                               <w:text w:multiLine="1"/>
                             </w:sdtPr>
+                            <w:sdtEndPr/>
                             <w:sdtContent>
                               <w:r>
                                 <w:rPr>
@@ -794,6 +805,7 @@
                             <w:dataBinding w:prefixMappings="xmlns:ns0='http://purl.org/dc/elements/1.1/' xmlns:ns1='http://schemas.openxmlformats.org/package/2006/metadata/core-properties' " w:xpath="/ns1:coreProperties[1]/ns0:subject[1]" w:storeItemID="{6C3C8BC8-F283-45AE-878A-BAB7291924A1}"/>
                             <w:text/>
                           </w:sdtPr>
+                          <w:sdtEndPr/>
                           <w:sdtContent>
                             <w:p>
                               <w:pPr>
@@ -1018,13 +1030,7 @@
         <w:t xml:space="preserve">Users can now filter through attractions via a new screen where they can select filters by chip group. </w:t>
       </w:r>
       <w:r>
-        <w:t>With the filter functionality, users can now select specific categories of attractions based on their interests</w:t>
-      </w:r>
-      <w:r>
-        <w:t xml:space="preserve"> or towns they intend to visit</w:t>
-      </w:r>
-      <w:r>
-        <w:t xml:space="preserve">. </w:t>
+        <w:t xml:space="preserve">With the filter functionality, users can now select specific categories of attractions based on their interests or towns they intend to visit. </w:t>
       </w:r>
       <w:r>
         <w:t>When a filter is selected, the app creates a blank space between the selected attractions and the rest of the attractions in the list. For example, if a user is interested in museums, they can select the "Museum" chip to display all the museums at the top of the list, followed by a blank space, and then the rest of the attractions. This feature allows users to easily find the attractions of their interest without having to scroll through the entire list.</w:t>
@@ -1038,13 +1044,18 @@
         <w:t>e</w:t>
       </w:r>
       <w:r>
-        <w:t xml:space="preserve">. This feature was implemented by creating a TextView that displays the current time using appropriate Java </w:t>
-      </w:r>
-      <w:r>
-        <w:t xml:space="preserve">code.  </w:t>
-      </w:r>
-      <w:r>
-        <w:t>The time is always visible on the menu tab and is displayed in 24-hour clock format</w:t>
+        <w:t xml:space="preserve">. This feature was implemented by creating a </w:t>
+      </w:r>
+      <w:proofErr w:type="spellStart"/>
+      <w:r>
+        <w:t>TextView</w:t>
+      </w:r>
+      <w:proofErr w:type="spellEnd"/>
+      <w:r>
+        <w:t xml:space="preserve"> that displays the current time using appropriate Java </w:t>
+      </w:r>
+      <w:r>
+        <w:t>code.  The time is always visible on the menu tab and is displayed in 24-hour clock format</w:t>
       </w:r>
       <w:r>
         <w:t xml:space="preserve">. </w:t>
@@ -1058,8 +1069,13 @@
       <w:r>
         <w:t xml:space="preserve">No matter which </w:t>
       </w:r>
-      <w:r>
-        <w:t xml:space="preserve">screen </w:t>
+      <w:proofErr w:type="gramStart"/>
+      <w:r>
+        <w:t>screen</w:t>
+      </w:r>
+      <w:proofErr w:type="gramEnd"/>
+      <w:r>
+        <w:t xml:space="preserve"> </w:t>
       </w:r>
       <w:r>
         <w:t>the user is on, the current time will always be visible on the menu tab, making it easy to check the time without having to navigate to a specific screen or open a separate clock application. This feature enhances the user experience and makes the app more user-friendly.</w:t>
@@ -1205,6 +1221,7 @@
             <w14:uncheckedState w14:val="2610" w14:font="MS Gothic"/>
           </w14:checkbox>
         </w:sdtPr>
+        <w:sdtEndPr/>
         <w:sdtContent>
           <w:r>
             <w:rPr>
@@ -1257,6 +1274,7 @@
             <w14:uncheckedState w14:val="2610" w14:font="MS Gothic"/>
           </w14:checkbox>
         </w:sdtPr>
+        <w:sdtEndPr/>
         <w:sdtContent>
           <w:r>
             <w:rPr>
@@ -1279,8 +1297,13 @@
         </w:rPr>
       </w:pPr>
       <w:r>
-        <w:t>Display current time on menu tab in every screen</w:t>
-      </w:r>
+        <w:t xml:space="preserve">Display current time on menu tab in every </w:t>
+      </w:r>
+      <w:proofErr w:type="gramStart"/>
+      <w:r>
+        <w:t>screen</w:t>
+      </w:r>
+      <w:proofErr w:type="gramEnd"/>
     </w:p>
     <w:p>
       <w:pPr>
@@ -1312,6 +1335,7 @@
             <w14:uncheckedState w14:val="2610" w14:font="MS Gothic"/>
           </w14:checkbox>
         </w:sdtPr>
+        <w:sdtEndPr/>
         <w:sdtContent>
           <w:r>
             <w:rPr>
@@ -1333,13 +1357,20 @@
       <w:r>
         <w:t xml:space="preserve">Changed all the hardcoded text to string values and translated them to </w:t>
       </w:r>
+      <w:proofErr w:type="gramStart"/>
       <w:r>
         <w:t>Polish</w:t>
       </w:r>
+      <w:proofErr w:type="gramEnd"/>
     </w:p>
     <w:p>
-      <w:r>
-        <w:t xml:space="preserve">SubMenu for the Menu Bar </w:t>
+      <w:proofErr w:type="spellStart"/>
+      <w:r>
+        <w:t>SubMenu</w:t>
+      </w:r>
+      <w:proofErr w:type="spellEnd"/>
+      <w:r>
+        <w:t xml:space="preserve"> for the Menu Bar </w:t>
       </w:r>
       <w:sdt>
         <w:sdtPr>
@@ -1353,6 +1384,7 @@
             <w14:uncheckedState w14:val="2610" w14:font="MS Gothic"/>
           </w14:checkbox>
         </w:sdtPr>
+        <w:sdtEndPr/>
         <w:sdtContent>
           <w:r>
             <w:rPr>
@@ -1371,8 +1403,13 @@
           <w:numId w:val="12"/>
         </w:numPr>
       </w:pPr>
-      <w:r>
-        <w:t>SubMenu for Adventures Screen</w:t>
+      <w:proofErr w:type="spellStart"/>
+      <w:r>
+        <w:t>SubMenu</w:t>
+      </w:r>
+      <w:proofErr w:type="spellEnd"/>
+      <w:r>
+        <w:t xml:space="preserve"> for Adventures Screen</w:t>
       </w:r>
     </w:p>
     <w:p/>
@@ -1424,9 +1461,30 @@
         <w:t>f App:</w:t>
       </w:r>
     </w:p>
+    <w:p>
+      <w:hyperlink r:id="rId8" w:history="1">
+        <w:r>
+          <w:rPr>
+            <w:rStyle w:val="Hyperlink"/>
+          </w:rPr>
+          <w:t>https://studentait-my.sharepoint.com/:v:/g/personal/a00279259_student_ait_ie/EQaahanhyl5CkpEw7NruTE4BrBrFFcmNf5kONAX1PPFqew?e=csG4Tf</w:t>
+        </w:r>
+      </w:hyperlink>
+    </w:p>
+    <w:p/>
+    <w:p>
+      <w:pPr>
+        <w:rPr>
+          <w:b/>
+          <w:sz w:val="28"/>
+          <w:szCs w:val="28"/>
+          <w:u w:val="single"/>
+        </w:rPr>
+      </w:pPr>
+    </w:p>
     <w:p/>
     <w:sectPr>
-      <w:headerReference w:type="default" r:id="rId8"/>
+      <w:headerReference w:type="default" r:id="rId9"/>
       <w:pgSz w:w="11906" w:h="16838"/>
       <w:pgMar w:top="1440" w:right="1440" w:bottom="1440" w:left="1440" w:header="708" w:footer="708" w:gutter="0"/>
       <w:pgNumType w:start="0"/>
@@ -1439,7 +1497,7 @@
 </file>
 
 <file path=word/endnotes.xml><?xml version="1.0" encoding="utf-8"?>
-<w:endnotes xmlns:wpc="http://schemas.microsoft.com/office/word/2010/wordprocessingCanvas" xmlns:cx="http://schemas.microsoft.com/office/drawing/2014/chartex" xmlns:cx1="http://schemas.microsoft.com/office/drawing/2015/9/8/chartex" xmlns:cx2="http://schemas.microsoft.com/office/drawing/2015/10/21/chartex" xmlns:cx3="http://schemas.microsoft.com/office/drawing/2016/5/9/chartex" xmlns:cx4="http://schemas.microsoft.com/office/drawing/2016/5/10/chartex" xmlns:cx5="http://schemas.microsoft.com/office/drawing/2016/5/11/chartex" xmlns:cx6="http://schemas.microsoft.com/office/drawing/2016/5/12/chartex" xmlns:cx7="http://schemas.microsoft.com/office/drawing/2016/5/13/chartex" xmlns:cx8="http://schemas.microsoft.com/office/drawing/2016/5/14/chartex" xmlns:mc="http://schemas.openxmlformats.org/markup-compatibility/2006" xmlns:aink="http://schemas.microsoft.com/office/drawing/2016/ink" xmlns:am3d="http://schemas.microsoft.com/office/drawing/2017/model3d" xmlns:o="urn:schemas-microsoft-com:office:office" xmlns:oel="http://schemas.microsoft.com/office/2019/extlst" xmlns:r="http://schemas.openxmlformats.org/officeDocument/2006/relationships" xmlns:m="http://schemas.openxmlformats.org/officeDocument/2006/math" xmlns:v="urn:schemas-microsoft-com:vml" xmlns:wp14="http://schemas.microsoft.com/office/word/2010/wordprocessingDrawing" xmlns:wp="http://schemas.openxmlformats.org/drawingml/2006/wordprocessingDrawing" xmlns:w10="urn:schemas-microsoft-com:office:word" xmlns:w="http://schemas.openxmlformats.org/wordprocessingml/2006/main" xmlns:w14="http://schemas.microsoft.com/office/word/2010/wordml" xmlns:w15="http://schemas.microsoft.com/office/word/2012/wordml" xmlns:w16cex="http://schemas.microsoft.com/office/word/2018/wordml/cex" xmlns:w16cid="http://schemas.microsoft.com/office/word/2016/wordml/cid" xmlns:w16="http://schemas.microsoft.com/office/word/2018/wordml" xmlns:w16sdtdh="http://schemas.microsoft.com/office/word/2020/wordml/sdtdatahash" xmlns:w16se="http://schemas.microsoft.com/office/word/2015/wordml/symex" xmlns:wpg="http://schemas.microsoft.com/office/word/2010/wordprocessingGroup" xmlns:wpi="http://schemas.microsoft.com/office/word/2010/wordprocessingInk" xmlns:wne="http://schemas.microsoft.com/office/word/2006/wordml" xmlns:wps="http://schemas.microsoft.com/office/word/2010/wordprocessingShape" mc:Ignorable="w14 w15 w16se w16cid w16 w16cex w16sdtdh wp14">
+<w:endnotes xmlns:wpc="http://schemas.microsoft.com/office/word/2010/wordprocessingCanvas" xmlns:cx="http://schemas.microsoft.com/office/drawing/2014/chartex" xmlns:cx1="http://schemas.microsoft.com/office/drawing/2015/9/8/chartex" xmlns:cx2="http://schemas.microsoft.com/office/drawing/2015/10/21/chartex" xmlns:cx3="http://schemas.microsoft.com/office/drawing/2016/5/9/chartex" xmlns:cx4="http://schemas.microsoft.com/office/drawing/2016/5/10/chartex" xmlns:cx5="http://schemas.microsoft.com/office/drawing/2016/5/11/chartex" xmlns:cx6="http://schemas.microsoft.com/office/drawing/2016/5/12/chartex" xmlns:cx7="http://schemas.microsoft.com/office/drawing/2016/5/13/chartex" xmlns:cx8="http://schemas.microsoft.com/office/drawing/2016/5/14/chartex" xmlns:mc="http://schemas.openxmlformats.org/markup-compatibility/2006" xmlns:aink="http://schemas.microsoft.com/office/drawing/2016/ink" xmlns:am3d="http://schemas.microsoft.com/office/drawing/2017/model3d" xmlns:o="urn:schemas-microsoft-com:office:office" xmlns:oel="http://schemas.microsoft.com/office/2019/extlst" xmlns:r="http://schemas.openxmlformats.org/officeDocument/2006/relationships" xmlns:m="http://schemas.openxmlformats.org/officeDocument/2006/math" xmlns:v="urn:schemas-microsoft-com:vml" xmlns:wp14="http://schemas.microsoft.com/office/word/2010/wordprocessingDrawing" xmlns:wp="http://schemas.openxmlformats.org/drawingml/2006/wordprocessingDrawing" xmlns:w10="urn:schemas-microsoft-com:office:word" xmlns:w="http://schemas.openxmlformats.org/wordprocessingml/2006/main" xmlns:w14="http://schemas.microsoft.com/office/word/2010/wordml" xmlns:w15="http://schemas.microsoft.com/office/word/2012/wordml" xmlns:w16cex="http://schemas.microsoft.com/office/word/2018/wordml/cex" xmlns:w16cid="http://schemas.microsoft.com/office/word/2016/wordml/cid" xmlns:w16="http://schemas.microsoft.com/office/word/2018/wordml" xmlns:w16du="http://schemas.microsoft.com/office/word/2023/wordml/word16du" xmlns:w16sdtdh="http://schemas.microsoft.com/office/word/2020/wordml/sdtdatahash" xmlns:w16se="http://schemas.microsoft.com/office/word/2015/wordml/symex" xmlns:wpg="http://schemas.microsoft.com/office/word/2010/wordprocessingGroup" xmlns:wpi="http://schemas.microsoft.com/office/word/2010/wordprocessingInk" xmlns:wne="http://schemas.microsoft.com/office/word/2006/wordml" xmlns:wps="http://schemas.microsoft.com/office/word/2010/wordprocessingShape" mc:Ignorable="w14 w15 w16se w16cid w16 w16cex w16sdtdh wp14">
   <w:endnote w:type="separator" w:id="-1">
     <w:p>
       <w:pPr>
@@ -1464,7 +1522,7 @@
 </file>
 
 <file path=word/footnotes.xml><?xml version="1.0" encoding="utf-8"?>
-<w:footnotes xmlns:wpc="http://schemas.microsoft.com/office/word/2010/wordprocessingCanvas" xmlns:cx="http://schemas.microsoft.com/office/drawing/2014/chartex" xmlns:cx1="http://schemas.microsoft.com/office/drawing/2015/9/8/chartex" xmlns:cx2="http://schemas.microsoft.com/office/drawing/2015/10/21/chartex" xmlns:cx3="http://schemas.microsoft.com/office/drawing/2016/5/9/chartex" xmlns:cx4="http://schemas.microsoft.com/office/drawing/2016/5/10/chartex" xmlns:cx5="http://schemas.microsoft.com/office/drawing/2016/5/11/chartex" xmlns:cx6="http://schemas.microsoft.com/office/drawing/2016/5/12/chartex" xmlns:cx7="http://schemas.microsoft.com/office/drawing/2016/5/13/chartex" xmlns:cx8="http://schemas.microsoft.com/office/drawing/2016/5/14/chartex" xmlns:mc="http://schemas.openxmlformats.org/markup-compatibility/2006" xmlns:aink="http://schemas.microsoft.com/office/drawing/2016/ink" xmlns:am3d="http://schemas.microsoft.com/office/drawing/2017/model3d" xmlns:o="urn:schemas-microsoft-com:office:office" xmlns:oel="http://schemas.microsoft.com/office/2019/extlst" xmlns:r="http://schemas.openxmlformats.org/officeDocument/2006/relationships" xmlns:m="http://schemas.openxmlformats.org/officeDocument/2006/math" xmlns:v="urn:schemas-microsoft-com:vml" xmlns:wp14="http://schemas.microsoft.com/office/word/2010/wordprocessingDrawing" xmlns:wp="http://schemas.openxmlformats.org/drawingml/2006/wordprocessingDrawing" xmlns:w10="urn:schemas-microsoft-com:office:word" xmlns:w="http://schemas.openxmlformats.org/wordprocessingml/2006/main" xmlns:w14="http://schemas.microsoft.com/office/word/2010/wordml" xmlns:w15="http://schemas.microsoft.com/office/word/2012/wordml" xmlns:w16cex="http://schemas.microsoft.com/office/word/2018/wordml/cex" xmlns:w16cid="http://schemas.microsoft.com/office/word/2016/wordml/cid" xmlns:w16="http://schemas.microsoft.com/office/word/2018/wordml" xmlns:w16sdtdh="http://schemas.microsoft.com/office/word/2020/wordml/sdtdatahash" xmlns:w16se="http://schemas.microsoft.com/office/word/2015/wordml/symex" xmlns:wpg="http://schemas.microsoft.com/office/word/2010/wordprocessingGroup" xmlns:wpi="http://schemas.microsoft.com/office/word/2010/wordprocessingInk" xmlns:wne="http://schemas.microsoft.com/office/word/2006/wordml" xmlns:wps="http://schemas.microsoft.com/office/word/2010/wordprocessingShape" mc:Ignorable="w14 w15 w16se w16cid w16 w16cex w16sdtdh wp14">
+<w:footnotes xmlns:wpc="http://schemas.microsoft.com/office/word/2010/wordprocessingCanvas" xmlns:cx="http://schemas.microsoft.com/office/drawing/2014/chartex" xmlns:cx1="http://schemas.microsoft.com/office/drawing/2015/9/8/chartex" xmlns:cx2="http://schemas.microsoft.com/office/drawing/2015/10/21/chartex" xmlns:cx3="http://schemas.microsoft.com/office/drawing/2016/5/9/chartex" xmlns:cx4="http://schemas.microsoft.com/office/drawing/2016/5/10/chartex" xmlns:cx5="http://schemas.microsoft.com/office/drawing/2016/5/11/chartex" xmlns:cx6="http://schemas.microsoft.com/office/drawing/2016/5/12/chartex" xmlns:cx7="http://schemas.microsoft.com/office/drawing/2016/5/13/chartex" xmlns:cx8="http://schemas.microsoft.com/office/drawing/2016/5/14/chartex" xmlns:mc="http://schemas.openxmlformats.org/markup-compatibility/2006" xmlns:aink="http://schemas.microsoft.com/office/drawing/2016/ink" xmlns:am3d="http://schemas.microsoft.com/office/drawing/2017/model3d" xmlns:o="urn:schemas-microsoft-com:office:office" xmlns:oel="http://schemas.microsoft.com/office/2019/extlst" xmlns:r="http://schemas.openxmlformats.org/officeDocument/2006/relationships" xmlns:m="http://schemas.openxmlformats.org/officeDocument/2006/math" xmlns:v="urn:schemas-microsoft-com:vml" xmlns:wp14="http://schemas.microsoft.com/office/word/2010/wordprocessingDrawing" xmlns:wp="http://schemas.openxmlformats.org/drawingml/2006/wordprocessingDrawing" xmlns:w10="urn:schemas-microsoft-com:office:word" xmlns:w="http://schemas.openxmlformats.org/wordprocessingml/2006/main" xmlns:w14="http://schemas.microsoft.com/office/word/2010/wordml" xmlns:w15="http://schemas.microsoft.com/office/word/2012/wordml" xmlns:w16cex="http://schemas.microsoft.com/office/word/2018/wordml/cex" xmlns:w16cid="http://schemas.microsoft.com/office/word/2016/wordml/cid" xmlns:w16="http://schemas.microsoft.com/office/word/2018/wordml" xmlns:w16du="http://schemas.microsoft.com/office/word/2023/wordml/word16du" xmlns:w16sdtdh="http://schemas.microsoft.com/office/word/2020/wordml/sdtdatahash" xmlns:w16se="http://schemas.microsoft.com/office/word/2015/wordml/symex" xmlns:wpg="http://schemas.microsoft.com/office/word/2010/wordprocessingGroup" xmlns:wpi="http://schemas.microsoft.com/office/word/2010/wordprocessingInk" xmlns:wne="http://schemas.microsoft.com/office/word/2006/wordml" xmlns:wps="http://schemas.microsoft.com/office/word/2010/wordprocessingShape" mc:Ignorable="w14 w15 w16se w16cid w16 w16cex w16sdtdh wp14">
   <w:footnote w:type="separator" w:id="-1">
     <w:p>
       <w:pPr>
@@ -1489,7 +1547,7 @@
 </file>
 
 <file path=word/header1.xml><?xml version="1.0" encoding="utf-8"?>
-<w:hdr xmlns:wpc="http://schemas.microsoft.com/office/word/2010/wordprocessingCanvas" xmlns:cx="http://schemas.microsoft.com/office/drawing/2014/chartex" xmlns:cx1="http://schemas.microsoft.com/office/drawing/2015/9/8/chartex" xmlns:cx2="http://schemas.microsoft.com/office/drawing/2015/10/21/chartex" xmlns:cx3="http://schemas.microsoft.com/office/drawing/2016/5/9/chartex" xmlns:cx4="http://schemas.microsoft.com/office/drawing/2016/5/10/chartex" xmlns:cx5="http://schemas.microsoft.com/office/drawing/2016/5/11/chartex" xmlns:cx6="http://schemas.microsoft.com/office/drawing/2016/5/12/chartex" xmlns:cx7="http://schemas.microsoft.com/office/drawing/2016/5/13/chartex" xmlns:cx8="http://schemas.microsoft.com/office/drawing/2016/5/14/chartex" xmlns:mc="http://schemas.openxmlformats.org/markup-compatibility/2006" xmlns:aink="http://schemas.microsoft.com/office/drawing/2016/ink" xmlns:am3d="http://schemas.microsoft.com/office/drawing/2017/model3d" xmlns:o="urn:schemas-microsoft-com:office:office" xmlns:oel="http://schemas.microsoft.com/office/2019/extlst" xmlns:r="http://schemas.openxmlformats.org/officeDocument/2006/relationships" xmlns:m="http://schemas.openxmlformats.org/officeDocument/2006/math" xmlns:v="urn:schemas-microsoft-com:vml" xmlns:wp14="http://schemas.microsoft.com/office/word/2010/wordprocessingDrawing" xmlns:wp="http://schemas.openxmlformats.org/drawingml/2006/wordprocessingDrawing" xmlns:w10="urn:schemas-microsoft-com:office:word" xmlns:w="http://schemas.openxmlformats.org/wordprocessingml/2006/main" xmlns:w14="http://schemas.microsoft.com/office/word/2010/wordml" xmlns:w15="http://schemas.microsoft.com/office/word/2012/wordml" xmlns:w16cex="http://schemas.microsoft.com/office/word/2018/wordml/cex" xmlns:w16cid="http://schemas.microsoft.com/office/word/2016/wordml/cid" xmlns:w16="http://schemas.microsoft.com/office/word/2018/wordml" xmlns:w16sdtdh="http://schemas.microsoft.com/office/word/2020/wordml/sdtdatahash" xmlns:w16se="http://schemas.microsoft.com/office/word/2015/wordml/symex" xmlns:wpg="http://schemas.microsoft.com/office/word/2010/wordprocessingGroup" xmlns:wpi="http://schemas.microsoft.com/office/word/2010/wordprocessingInk" xmlns:wne="http://schemas.microsoft.com/office/word/2006/wordml" xmlns:wps="http://schemas.microsoft.com/office/word/2010/wordprocessingShape" mc:Ignorable="w14 w15 w16se w16cid w16 w16cex w16sdtdh wp14">
+<w:hdr xmlns:wpc="http://schemas.microsoft.com/office/word/2010/wordprocessingCanvas" xmlns:cx="http://schemas.microsoft.com/office/drawing/2014/chartex" xmlns:cx1="http://schemas.microsoft.com/office/drawing/2015/9/8/chartex" xmlns:cx2="http://schemas.microsoft.com/office/drawing/2015/10/21/chartex" xmlns:cx3="http://schemas.microsoft.com/office/drawing/2016/5/9/chartex" xmlns:cx4="http://schemas.microsoft.com/office/drawing/2016/5/10/chartex" xmlns:cx5="http://schemas.microsoft.com/office/drawing/2016/5/11/chartex" xmlns:cx6="http://schemas.microsoft.com/office/drawing/2016/5/12/chartex" xmlns:cx7="http://schemas.microsoft.com/office/drawing/2016/5/13/chartex" xmlns:cx8="http://schemas.microsoft.com/office/drawing/2016/5/14/chartex" xmlns:mc="http://schemas.openxmlformats.org/markup-compatibility/2006" xmlns:aink="http://schemas.microsoft.com/office/drawing/2016/ink" xmlns:am3d="http://schemas.microsoft.com/office/drawing/2017/model3d" xmlns:o="urn:schemas-microsoft-com:office:office" xmlns:oel="http://schemas.microsoft.com/office/2019/extlst" xmlns:r="http://schemas.openxmlformats.org/officeDocument/2006/relationships" xmlns:m="http://schemas.openxmlformats.org/officeDocument/2006/math" xmlns:v="urn:schemas-microsoft-com:vml" xmlns:wp14="http://schemas.microsoft.com/office/word/2010/wordprocessingDrawing" xmlns:wp="http://schemas.openxmlformats.org/drawingml/2006/wordprocessingDrawing" xmlns:w10="urn:schemas-microsoft-com:office:word" xmlns:w="http://schemas.openxmlformats.org/wordprocessingml/2006/main" xmlns:w14="http://schemas.microsoft.com/office/word/2010/wordml" xmlns:w15="http://schemas.microsoft.com/office/word/2012/wordml" xmlns:w16cex="http://schemas.microsoft.com/office/word/2018/wordml/cex" xmlns:w16cid="http://schemas.microsoft.com/office/word/2016/wordml/cid" xmlns:w16="http://schemas.microsoft.com/office/word/2018/wordml" xmlns:w16du="http://schemas.microsoft.com/office/word/2023/wordml/word16du" xmlns:w16sdtdh="http://schemas.microsoft.com/office/word/2020/wordml/sdtdatahash" xmlns:w16se="http://schemas.microsoft.com/office/word/2015/wordml/symex" xmlns:wpg="http://schemas.microsoft.com/office/word/2010/wordprocessingGroup" xmlns:wpi="http://schemas.microsoft.com/office/word/2010/wordprocessingInk" xmlns:wne="http://schemas.microsoft.com/office/word/2006/wordml" xmlns:wps="http://schemas.microsoft.com/office/word/2010/wordprocessingShape" mc:Ignorable="w14 w15 w16se w16cid w16 w16cex w16sdtdh wp14">
   <w:p>
     <w:pPr>
       <w:pStyle w:val="Header"/>
@@ -1572,6 +1630,7 @@
                             <w:dataBinding w:prefixMappings="xmlns:ns0='http://purl.org/dc/elements/1.1/' xmlns:ns1='http://schemas.openxmlformats.org/package/2006/metadata/core-properties' " w:xpath="/ns1:coreProperties[1]/ns0:title[1]" w:storeItemID="{6C3C8BC8-F283-45AE-878A-BAB7291924A1}"/>
                             <w:text/>
                           </w:sdtPr>
+                          <w:sdtEndPr/>
                           <w:sdtContent>
                             <w:p>
                               <w:pPr>
@@ -1629,6 +1688,7 @@
                       <w:dataBinding w:prefixMappings="xmlns:ns0='http://purl.org/dc/elements/1.1/' xmlns:ns1='http://schemas.openxmlformats.org/package/2006/metadata/core-properties' " w:xpath="/ns1:coreProperties[1]/ns0:title[1]" w:storeItemID="{6C3C8BC8-F283-45AE-878A-BAB7291924A1}"/>
                       <w:text/>
                     </w:sdtPr>
+                    <w:sdtEndPr/>
                     <w:sdtContent>
                       <w:p>
                         <w:pPr>
@@ -1662,7 +1722,7 @@
 </file>
 
 <file path=word/numbering.xml><?xml version="1.0" encoding="utf-8"?>
-<w:numbering xmlns:wpc="http://schemas.microsoft.com/office/word/2010/wordprocessingCanvas" xmlns:cx="http://schemas.microsoft.com/office/drawing/2014/chartex" xmlns:cx1="http://schemas.microsoft.com/office/drawing/2015/9/8/chartex" xmlns:cx2="http://schemas.microsoft.com/office/drawing/2015/10/21/chartex" xmlns:cx3="http://schemas.microsoft.com/office/drawing/2016/5/9/chartex" xmlns:cx4="http://schemas.microsoft.com/office/drawing/2016/5/10/chartex" xmlns:cx5="http://schemas.microsoft.com/office/drawing/2016/5/11/chartex" xmlns:cx6="http://schemas.microsoft.com/office/drawing/2016/5/12/chartex" xmlns:cx7="http://schemas.microsoft.com/office/drawing/2016/5/13/chartex" xmlns:cx8="http://schemas.microsoft.com/office/drawing/2016/5/14/chartex" xmlns:mc="http://schemas.openxmlformats.org/markup-compatibility/2006" xmlns:aink="http://schemas.microsoft.com/office/drawing/2016/ink" xmlns:am3d="http://schemas.microsoft.com/office/drawing/2017/model3d" xmlns:o="urn:schemas-microsoft-com:office:office" xmlns:oel="http://schemas.microsoft.com/office/2019/extlst" xmlns:r="http://schemas.openxmlformats.org/officeDocument/2006/relationships" xmlns:m="http://schemas.openxmlformats.org/officeDocument/2006/math" xmlns:v="urn:schemas-microsoft-com:vml" xmlns:wp14="http://schemas.microsoft.com/office/word/2010/wordprocessingDrawing" xmlns:wp="http://schemas.openxmlformats.org/drawingml/2006/wordprocessingDrawing" xmlns:w10="urn:schemas-microsoft-com:office:word" xmlns:w="http://schemas.openxmlformats.org/wordprocessingml/2006/main" xmlns:w14="http://schemas.microsoft.com/office/word/2010/wordml" xmlns:w15="http://schemas.microsoft.com/office/word/2012/wordml" xmlns:w16cex="http://schemas.microsoft.com/office/word/2018/wordml/cex" xmlns:w16cid="http://schemas.microsoft.com/office/word/2016/wordml/cid" xmlns:w16="http://schemas.microsoft.com/office/word/2018/wordml" xmlns:w16sdtdh="http://schemas.microsoft.com/office/word/2020/wordml/sdtdatahash" xmlns:w16se="http://schemas.microsoft.com/office/word/2015/wordml/symex" xmlns:wpg="http://schemas.microsoft.com/office/word/2010/wordprocessingGroup" xmlns:wpi="http://schemas.microsoft.com/office/word/2010/wordprocessingInk" xmlns:wne="http://schemas.microsoft.com/office/word/2006/wordml" xmlns:wps="http://schemas.microsoft.com/office/word/2010/wordprocessingShape" mc:Ignorable="w14 w15 w16se w16cid w16 w16cex w16sdtdh wp14">
+<w:numbering xmlns:wpc="http://schemas.microsoft.com/office/word/2010/wordprocessingCanvas" xmlns:cx="http://schemas.microsoft.com/office/drawing/2014/chartex" xmlns:cx1="http://schemas.microsoft.com/office/drawing/2015/9/8/chartex" xmlns:cx2="http://schemas.microsoft.com/office/drawing/2015/10/21/chartex" xmlns:cx3="http://schemas.microsoft.com/office/drawing/2016/5/9/chartex" xmlns:cx4="http://schemas.microsoft.com/office/drawing/2016/5/10/chartex" xmlns:cx5="http://schemas.microsoft.com/office/drawing/2016/5/11/chartex" xmlns:cx6="http://schemas.microsoft.com/office/drawing/2016/5/12/chartex" xmlns:cx7="http://schemas.microsoft.com/office/drawing/2016/5/13/chartex" xmlns:cx8="http://schemas.microsoft.com/office/drawing/2016/5/14/chartex" xmlns:mc="http://schemas.openxmlformats.org/markup-compatibility/2006" xmlns:aink="http://schemas.microsoft.com/office/drawing/2016/ink" xmlns:am3d="http://schemas.microsoft.com/office/drawing/2017/model3d" xmlns:o="urn:schemas-microsoft-com:office:office" xmlns:oel="http://schemas.microsoft.com/office/2019/extlst" xmlns:r="http://schemas.openxmlformats.org/officeDocument/2006/relationships" xmlns:m="http://schemas.openxmlformats.org/officeDocument/2006/math" xmlns:v="urn:schemas-microsoft-com:vml" xmlns:wp14="http://schemas.microsoft.com/office/word/2010/wordprocessingDrawing" xmlns:wp="http://schemas.openxmlformats.org/drawingml/2006/wordprocessingDrawing" xmlns:w10="urn:schemas-microsoft-com:office:word" xmlns:w="http://schemas.openxmlformats.org/wordprocessingml/2006/main" xmlns:w14="http://schemas.microsoft.com/office/word/2010/wordml" xmlns:w15="http://schemas.microsoft.com/office/word/2012/wordml" xmlns:w16cex="http://schemas.microsoft.com/office/word/2018/wordml/cex" xmlns:w16cid="http://schemas.microsoft.com/office/word/2016/wordml/cid" xmlns:w16="http://schemas.microsoft.com/office/word/2018/wordml" xmlns:w16du="http://schemas.microsoft.com/office/word/2023/wordml/word16du" xmlns:w16sdtdh="http://schemas.microsoft.com/office/word/2020/wordml/sdtdatahash" xmlns:w16se="http://schemas.microsoft.com/office/word/2015/wordml/symex" xmlns:wpg="http://schemas.microsoft.com/office/word/2010/wordprocessingGroup" xmlns:wpi="http://schemas.microsoft.com/office/word/2010/wordprocessingInk" xmlns:wne="http://schemas.microsoft.com/office/word/2006/wordml" xmlns:wps="http://schemas.microsoft.com/office/word/2010/wordprocessingShape" mc:Ignorable="w14 w15 w16se w16cid w16 w16cex w16sdtdh wp14">
   <w:abstractNum w:abstractNumId="0" w15:restartNumberingAfterBreak="0">
     <w:nsid w:val="0114132A"/>
     <w:multiLevelType w:val="hybridMultilevel"/>
@@ -3552,6 +3612,29 @@
       <w:lang w:val="en-US"/>
     </w:rPr>
   </w:style>
+  <w:style w:type="character" w:styleId="Hyperlink">
+    <w:name w:val="Hyperlink"/>
+    <w:basedOn w:val="DefaultParagraphFont"/>
+    <w:uiPriority w:val="99"/>
+    <w:unhideWhenUsed/>
+    <w:rsid w:val="00D06785"/>
+    <w:rPr>
+      <w:color w:val="6B9F25" w:themeColor="hyperlink"/>
+      <w:u w:val="single"/>
+    </w:rPr>
+  </w:style>
+  <w:style w:type="character" w:styleId="UnresolvedMention">
+    <w:name w:val="Unresolved Mention"/>
+    <w:basedOn w:val="DefaultParagraphFont"/>
+    <w:uiPriority w:val="99"/>
+    <w:semiHidden/>
+    <w:unhideWhenUsed/>
+    <w:rsid w:val="00D06785"/>
+    <w:rPr>
+      <w:color w:val="605E5C"/>
+      <w:shd w:val="clear" w:color="auto" w:fill="E1DFDD"/>
+    </w:rPr>
+  </w:style>
 </w:styles>
 </file>
 

</xml_diff>